<commit_message>
ajout de mon contact dans cdc
</commit_message>
<xml_diff>
--- a/DOC/CdC/Cahier des charge.docx
+++ b/DOC/CdC/Cahier des charge.docx
@@ -2645,116 +2645,127 @@
         <w:t xml:space="preserve"> </w:t>
       </w:r>
       <w:r>
-        <w:t>pour une entreprise d’horlogerie</w:t>
-      </w:r>
-      <w:r>
+        <w:t>pour une entreprise d’horlogerie :</w:t>
+      </w:r>
+    </w:p>
+    <w:p>
+      <w:r>
+        <w:t>Elle doit pouvoir gérer la facturation, la gestion des clients ainsi que les ressources humaines. L’application doit être simple d’utilisation et la plus ergonomique possible. Son développement doit être réalisé avant tout avec des logiciels libres.</w:t>
+      </w:r>
+    </w:p>
+    <w:p>
+      <w:pPr>
+        <w:pStyle w:val="Titre2"/>
+      </w:pPr>
+      <w:bookmarkStart w:id="3" w:name="_Toc21336801"/>
+      <w:r>
+        <w:t>Intervenants</w:t>
+      </w:r>
+      <w:bookmarkEnd w:id="3"/>
+    </w:p>
+    <w:p>
+      <w:pPr>
+        <w:pStyle w:val="Titre3"/>
+        <w:rPr>
+          <w:lang w:eastAsia="fr-CH"/>
+        </w:rPr>
+      </w:pPr>
+      <w:bookmarkStart w:id="4" w:name="_Toc21336802"/>
+      <w:r>
+        <w:rPr>
+          <w:lang w:eastAsia="fr-CH"/>
+        </w:rPr>
+        <w:t>mandant</w:t>
+      </w:r>
+      <w:bookmarkEnd w:id="4"/>
+    </w:p>
+    <w:p>
+      <w:pPr>
+        <w:rPr>
+          <w:lang w:eastAsia="fr-CH"/>
+        </w:rPr>
+      </w:pPr>
+      <w:r>
+        <w:rPr>
+          <w:lang w:eastAsia="fr-CH"/>
+        </w:rPr>
+        <w:t>Mr Xavier Carrel :</w:t>
+      </w:r>
+    </w:p>
+    <w:p>
+      <w:pPr>
+        <w:rPr>
+          <w:lang w:eastAsia="fr-CH"/>
+        </w:rPr>
+      </w:pPr>
+    </w:p>
+    <w:p>
+      <w:pPr>
+        <w:pStyle w:val="Titre3"/>
+        <w:rPr>
+          <w:lang w:eastAsia="fr-CH"/>
+        </w:rPr>
+      </w:pPr>
+      <w:bookmarkStart w:id="5" w:name="_Toc21336803"/>
+      <w:r>
+        <w:rPr>
+          <w:lang w:eastAsia="fr-CH"/>
+        </w:rPr>
+        <w:t>Mandataire</w:t>
+      </w:r>
+      <w:bookmarkEnd w:id="5"/>
+    </w:p>
+    <w:p>
+      <w:pPr>
+        <w:rPr>
+          <w:lang w:eastAsia="fr-CH"/>
+        </w:rPr>
+      </w:pPr>
+    </w:p>
+    <w:p>
+      <w:pPr>
+        <w:rPr>
+          <w:lang w:eastAsia="fr-CH"/>
+        </w:rPr>
+      </w:pPr>
+      <w:r>
+        <w:rPr>
+          <w:lang w:eastAsia="fr-CH"/>
+        </w:rPr>
+        <w:t>Dmitri Meili : Développeur</w:t>
+      </w:r>
+    </w:p>
+    <w:p>
+      <w:pPr>
+        <w:rPr>
+          <w:lang w:eastAsia="fr-CH"/>
+        </w:rPr>
+      </w:pPr>
+      <w:r>
+        <w:rPr>
+          <w:lang w:eastAsia="fr-CH"/>
+        </w:rPr>
+        <w:t>Benoît Pierrehumbert</w:t>
+      </w:r>
+      <w:proofErr w:type="gramStart"/>
+      <w:r>
+        <w:rPr>
+          <w:lang w:eastAsia="fr-CH"/>
+        </w:rPr>
         <w:t> :</w:t>
       </w:r>
-    </w:p>
-    <w:p>
-      <w:r>
-        <w:t>Elle doit pouvoir gérer la facturation, la gestion des clients ainsi que les ressources humaines. L’application doit être simple d’utilisation et la plus ergonomique possible. Son développement doit être réalisé avant tout avec des logiciels libres.</w:t>
-      </w:r>
-    </w:p>
-    <w:p>
-      <w:pPr>
-        <w:pStyle w:val="Titre2"/>
-      </w:pPr>
-      <w:bookmarkStart w:id="3" w:name="_Toc21336801"/>
-      <w:r>
-        <w:t>Intervenants</w:t>
-      </w:r>
-      <w:bookmarkEnd w:id="3"/>
-    </w:p>
-    <w:p>
-      <w:pPr>
-        <w:pStyle w:val="Titre3"/>
+      <w:r>
         <w:rPr>
           <w:lang w:eastAsia="fr-CH"/>
         </w:rPr>
-      </w:pPr>
-      <w:bookmarkStart w:id="4" w:name="_Toc21336802"/>
+        <w:t>Responsable</w:t>
+      </w:r>
+      <w:proofErr w:type="gramEnd"/>
       <w:r>
         <w:rPr>
           <w:lang w:eastAsia="fr-CH"/>
         </w:rPr>
-        <w:t>mandant</w:t>
-      </w:r>
-      <w:bookmarkEnd w:id="4"/>
-    </w:p>
-    <w:p>
-      <w:pPr>
-        <w:rPr>
-          <w:lang w:eastAsia="fr-CH"/>
-        </w:rPr>
-      </w:pPr>
-      <w:r>
-        <w:rPr>
-          <w:lang w:eastAsia="fr-CH"/>
-        </w:rPr>
-        <w:t>Mr Xavier Carrel :</w:t>
-      </w:r>
-    </w:p>
-    <w:p>
-      <w:pPr>
-        <w:rPr>
-          <w:lang w:eastAsia="fr-CH"/>
-        </w:rPr>
-      </w:pPr>
-    </w:p>
-    <w:p>
-      <w:pPr>
-        <w:pStyle w:val="Titre3"/>
-        <w:rPr>
-          <w:lang w:eastAsia="fr-CH"/>
-        </w:rPr>
-      </w:pPr>
-      <w:bookmarkStart w:id="5" w:name="_Toc21336803"/>
-      <w:r>
-        <w:rPr>
-          <w:lang w:eastAsia="fr-CH"/>
-        </w:rPr>
-        <w:t>Mandataire</w:t>
-      </w:r>
-      <w:bookmarkEnd w:id="5"/>
-    </w:p>
-    <w:p>
-      <w:pPr>
-        <w:rPr>
-          <w:lang w:eastAsia="fr-CH"/>
-        </w:rPr>
-      </w:pPr>
-    </w:p>
-    <w:p>
-      <w:pPr>
-        <w:rPr>
-          <w:lang w:eastAsia="fr-CH"/>
-        </w:rPr>
-      </w:pPr>
-      <w:r>
-        <w:rPr>
-          <w:lang w:eastAsia="fr-CH"/>
-        </w:rPr>
-        <w:t>Dmitri Meili : Développeur</w:t>
-      </w:r>
-    </w:p>
-    <w:p>
-      <w:pPr>
-        <w:rPr>
-          <w:lang w:eastAsia="fr-CH"/>
-        </w:rPr>
-      </w:pPr>
-      <w:r>
-        <w:rPr>
-          <w:lang w:eastAsia="fr-CH"/>
-        </w:rPr>
-        <w:t>Benoît Pierrehumbert :</w:t>
-      </w:r>
-      <w:r>
-        <w:rPr>
-          <w:lang w:eastAsia="fr-CH"/>
-        </w:rPr>
-        <w:t>Responsable projet/</w:t>
+        <w:t xml:space="preserve"> projet/</w:t>
       </w:r>
       <w:r>
         <w:rPr>
@@ -3005,11 +3016,19 @@
         </w:rPr>
       </w:pPr>
       <w:bookmarkStart w:id="14" w:name="_Toc21336812"/>
+      <w:proofErr w:type="spellStart"/>
       <w:r>
         <w:rPr>
           <w:lang w:eastAsia="fr-CH"/>
         </w:rPr>
-        <w:t>Front-office &amp; back-office</w:t>
+        <w:t>Front-office</w:t>
+      </w:r>
+      <w:proofErr w:type="spellEnd"/>
+      <w:r>
+        <w:rPr>
+          <w:lang w:eastAsia="fr-CH"/>
+        </w:rPr>
+        <w:t xml:space="preserve"> &amp; back-office</w:t>
       </w:r>
       <w:bookmarkEnd w:id="14"/>
     </w:p>
@@ -3040,9 +3059,20 @@
           <w:iCs w:val="0"/>
           <w:color w:val="9966FF"/>
         </w:rPr>
-        <w:t>Gestion du front-office</w:t>
+        <w:t xml:space="preserve">Gestion du </w:t>
+      </w:r>
+      <w:proofErr w:type="spellStart"/>
+      <w:r>
+        <w:rPr>
+          <w:rStyle w:val="Emphaseple"/>
+          <w:i w:val="0"/>
+          <w:iCs w:val="0"/>
+          <w:color w:val="9966FF"/>
+        </w:rPr>
+        <w:t>front-office</w:t>
       </w:r>
       <w:bookmarkEnd w:id="15"/>
+      <w:proofErr w:type="spellEnd"/>
     </w:p>
     <w:p/>
     <w:p>
@@ -3119,68 +3149,89 @@
       <w:bookmarkEnd w:id="18"/>
     </w:p>
     <w:p>
-      <w:r>
-        <w:t>Les logiciels utilisé doivent être si possible libres</w:t>
-      </w:r>
-    </w:p>
-    <w:p>
-      <w:r>
-        <w:t>Nous allons utiliser bi</w:t>
-      </w:r>
-      <w:bookmarkStart w:id="19" w:name="_GoBack"/>
+      <w:proofErr w:type="gramStart"/>
+      <w:r>
+        <w:t>Les logiciels utilisé</w:t>
+      </w:r>
+      <w:proofErr w:type="gramEnd"/>
+      <w:r>
+        <w:t xml:space="preserve"> doivent être si possible libres</w:t>
+      </w:r>
+    </w:p>
+    <w:p>
+      <w:r>
+        <w:t xml:space="preserve">Nous allons utiliser </w:t>
+      </w:r>
+      <w:proofErr w:type="spellStart"/>
+      <w:r>
+        <w:t>bitnami</w:t>
+      </w:r>
+      <w:proofErr w:type="spellEnd"/>
+    </w:p>
+    <w:p>
+      <w:pPr>
+        <w:pStyle w:val="Titre3"/>
+      </w:pPr>
+      <w:bookmarkStart w:id="19" w:name="_Toc21336818"/>
+      <w:r>
+        <w:t>navigateurs</w:t>
+      </w:r>
       <w:bookmarkEnd w:id="19"/>
-      <w:r>
-        <w:t>tnami</w:t>
+    </w:p>
+    <w:p>
+      <w:r>
+        <w:t xml:space="preserve">Le site doit être compatible avec l’ensemble des navigateurs standards : Google </w:t>
+      </w:r>
+      <w:r>
+        <w:t>Chrome,</w:t>
+      </w:r>
+      <w:r>
+        <w:t xml:space="preserve"> Mozilla Firefox, </w:t>
+      </w:r>
+      <w:proofErr w:type="spellStart"/>
+      <w:r>
+        <w:t>Opera</w:t>
+      </w:r>
+      <w:proofErr w:type="spellEnd"/>
+      <w:r>
+        <w:t xml:space="preserve"> &amp; </w:t>
+      </w:r>
+      <w:proofErr w:type="spellStart"/>
+      <w:r>
+        <w:t>Edge</w:t>
+      </w:r>
+      <w:proofErr w:type="spellEnd"/>
+      <w:r>
+        <w:t>.</w:t>
       </w:r>
     </w:p>
     <w:p>
       <w:pPr>
         <w:pStyle w:val="Titre3"/>
       </w:pPr>
-      <w:bookmarkStart w:id="20" w:name="_Toc21336818"/>
-      <w:r>
-        <w:t>navigateurs</w:t>
+      <w:bookmarkStart w:id="20" w:name="_Toc21336819"/>
+      <w:r>
+        <w:t>hébergeur</w:t>
       </w:r>
       <w:bookmarkEnd w:id="20"/>
     </w:p>
     <w:p>
       <w:r>
-        <w:t xml:space="preserve">Le site doit être compatible avec l’ensemble des navigateurs standards : Google </w:t>
-      </w:r>
-      <w:r>
-        <w:t>Chrome,</w:t>
-      </w:r>
-      <w:r>
-        <w:t xml:space="preserve"> Mozilla Firefox, Opera &amp; Edge.</w:t>
-      </w:r>
-    </w:p>
-    <w:p>
-      <w:pPr>
-        <w:pStyle w:val="Titre3"/>
-      </w:pPr>
-      <w:bookmarkStart w:id="21" w:name="_Toc21336819"/>
-      <w:r>
-        <w:t>hébergeur</w:t>
+        <w:t>L’</w:t>
+      </w:r>
+      <w:r>
+        <w:t>hébergement sera fait par Amazon Aurora</w:t>
+      </w:r>
+    </w:p>
+    <w:p>
+      <w:pPr>
+        <w:pStyle w:val="Titre2"/>
+      </w:pPr>
+      <w:bookmarkStart w:id="21" w:name="_Toc21336820"/>
+      <w:r>
+        <w:t>Maquettes Graphiques</w:t>
       </w:r>
       <w:bookmarkEnd w:id="21"/>
-    </w:p>
-    <w:p>
-      <w:r>
-        <w:t>L’</w:t>
-      </w:r>
-      <w:r>
-        <w:t>hébergement sera fait par Amazon Aurora</w:t>
-      </w:r>
-    </w:p>
-    <w:p>
-      <w:pPr>
-        <w:pStyle w:val="Titre2"/>
-      </w:pPr>
-      <w:bookmarkStart w:id="22" w:name="_Toc21336820"/>
-      <w:r>
-        <w:t>Maquettes Graphiques</w:t>
-      </w:r>
-      <w:bookmarkEnd w:id="22"/>
     </w:p>
     <w:p>
       <w:pPr>
@@ -3201,7 +3252,7 @@
           <w:color w:val="FFFFFF" w:themeColor="background1"/>
         </w:rPr>
       </w:pPr>
-      <w:bookmarkStart w:id="23" w:name="_Toc21336821"/>
+      <w:bookmarkStart w:id="22" w:name="_Toc21336821"/>
       <w:r>
         <w:rPr>
           <w:rStyle w:val="Emphaseple"/>
@@ -3211,7 +3262,7 @@
         </w:rPr>
         <w:t>Prestation attendues &amp; méthodologie de suivi</w:t>
       </w:r>
-      <w:bookmarkEnd w:id="23"/>
+      <w:bookmarkEnd w:id="22"/>
     </w:p>
     <w:p>
       <w:pPr>
@@ -3223,7 +3274,7 @@
           <w:color w:val="FFFFFF" w:themeColor="background1"/>
         </w:rPr>
       </w:pPr>
-      <w:bookmarkStart w:id="24" w:name="_Toc21336822"/>
+      <w:bookmarkStart w:id="23" w:name="_Toc21336822"/>
       <w:r>
         <w:rPr>
           <w:rStyle w:val="Emphaseple"/>
@@ -3233,7 +3284,7 @@
         </w:rPr>
         <w:t>Prestations attendues</w:t>
       </w:r>
-      <w:bookmarkEnd w:id="24"/>
+      <w:bookmarkEnd w:id="23"/>
     </w:p>
     <w:p>
       <w:pPr>
@@ -3254,7 +3305,7 @@
           <w:color w:val="FFFFFF" w:themeColor="background1"/>
         </w:rPr>
       </w:pPr>
-      <w:bookmarkStart w:id="25" w:name="_Toc21336823"/>
+      <w:bookmarkStart w:id="24" w:name="_Toc21336823"/>
       <w:r>
         <w:rPr>
           <w:rStyle w:val="Emphaseple"/>
@@ -3264,7 +3315,7 @@
         </w:rPr>
         <w:t>Méthodologie de suivi</w:t>
       </w:r>
-      <w:bookmarkEnd w:id="25"/>
+      <w:bookmarkEnd w:id="24"/>
     </w:p>
     <w:p>
       <w:pPr>
@@ -3285,7 +3336,7 @@
           <w:color w:val="9966FF"/>
         </w:rPr>
       </w:pPr>
-      <w:bookmarkStart w:id="26" w:name="_Toc21336824"/>
+      <w:bookmarkStart w:id="25" w:name="_Toc21336824"/>
       <w:r>
         <w:rPr>
           <w:rStyle w:val="Emphaseple"/>
@@ -3295,18 +3346,18 @@
         </w:rPr>
         <w:t>Attribution des rôles</w:t>
       </w:r>
+      <w:bookmarkEnd w:id="25"/>
+    </w:p>
+    <w:p/>
+    <w:p>
+      <w:pPr>
+        <w:pStyle w:val="Titre3"/>
+      </w:pPr>
+      <w:bookmarkStart w:id="26" w:name="_Toc21336825"/>
+      <w:r>
+        <w:t>Organisation du projet</w:t>
+      </w:r>
       <w:bookmarkEnd w:id="26"/>
-    </w:p>
-    <w:p/>
-    <w:p>
-      <w:pPr>
-        <w:pStyle w:val="Titre3"/>
-      </w:pPr>
-      <w:bookmarkStart w:id="27" w:name="_Toc21336825"/>
-      <w:r>
-        <w:t>Organisation du projet</w:t>
-      </w:r>
-      <w:bookmarkEnd w:id="27"/>
     </w:p>
     <w:p>
       <w:pPr>
@@ -3327,7 +3378,7 @@
           <w:color w:val="9966FF"/>
         </w:rPr>
       </w:pPr>
-      <w:bookmarkStart w:id="28" w:name="_Toc21336826"/>
+      <w:bookmarkStart w:id="27" w:name="_Toc21336826"/>
       <w:r>
         <w:rPr>
           <w:rStyle w:val="Emphaseple"/>
@@ -3337,7 +3388,7 @@
         </w:rPr>
         <w:t>Suivi du projet</w:t>
       </w:r>
-      <w:bookmarkEnd w:id="28"/>
+      <w:bookmarkEnd w:id="27"/>
     </w:p>
     <w:p>
       <w:pPr>
@@ -3358,7 +3409,7 @@
           <w:color w:val="9966FF"/>
         </w:rPr>
       </w:pPr>
-      <w:bookmarkStart w:id="29" w:name="_Toc21336827"/>
+      <w:bookmarkStart w:id="28" w:name="_Toc21336827"/>
       <w:r>
         <w:rPr>
           <w:rStyle w:val="Emphaseple"/>
@@ -3368,18 +3419,18 @@
         </w:rPr>
         <w:t>planning</w:t>
       </w:r>
+      <w:bookmarkEnd w:id="28"/>
+    </w:p>
+    <w:p/>
+    <w:p>
+      <w:pPr>
+        <w:pStyle w:val="Titre2"/>
+      </w:pPr>
+      <w:bookmarkStart w:id="29" w:name="_Toc21336828"/>
+      <w:r>
+        <w:t>services de the future</w:t>
+      </w:r>
       <w:bookmarkEnd w:id="29"/>
-    </w:p>
-    <w:p/>
-    <w:p>
-      <w:pPr>
-        <w:pStyle w:val="Titre2"/>
-      </w:pPr>
-      <w:bookmarkStart w:id="30" w:name="_Toc21336828"/>
-      <w:r>
-        <w:t>services de the future</w:t>
-      </w:r>
-      <w:bookmarkEnd w:id="30"/>
     </w:p>
     <w:p>
       <w:pPr>
@@ -3400,7 +3451,7 @@
           <w:color w:val="FFFFFF" w:themeColor="background1"/>
         </w:rPr>
       </w:pPr>
-      <w:bookmarkStart w:id="31" w:name="_Toc21336829"/>
+      <w:bookmarkStart w:id="30" w:name="_Toc21336829"/>
       <w:r>
         <w:rPr>
           <w:rStyle w:val="Emphaseple"/>
@@ -3428,7 +3479,7 @@
         </w:rPr>
         <w:t>s</w:t>
       </w:r>
-      <w:bookmarkEnd w:id="31"/>
+      <w:bookmarkEnd w:id="30"/>
     </w:p>
     <w:tbl>
       <w:tblPr>
@@ -3635,7 +3686,7 @@
           <w:color w:val="FFFFFF" w:themeColor="background1"/>
         </w:rPr>
       </w:pPr>
-      <w:bookmarkStart w:id="32" w:name="_Toc21336830"/>
+      <w:bookmarkStart w:id="31" w:name="_Toc21336830"/>
       <w:r>
         <w:rPr>
           <w:rStyle w:val="Emphaseple"/>
@@ -3645,7 +3696,7 @@
         </w:rPr>
         <w:t>Contacts</w:t>
       </w:r>
-      <w:bookmarkEnd w:id="32"/>
+      <w:bookmarkEnd w:id="31"/>
     </w:p>
     <w:p>
       <w:pPr>
@@ -3663,10 +3714,10 @@
         <w:tblLook w:val="04A0" w:firstRow="1" w:lastRow="0" w:firstColumn="1" w:lastColumn="0" w:noHBand="0" w:noVBand="1"/>
       </w:tblPr>
       <w:tblGrid>
-        <w:gridCol w:w="1980"/>
-        <w:gridCol w:w="2429"/>
-        <w:gridCol w:w="2749"/>
-        <w:gridCol w:w="1904"/>
+        <w:gridCol w:w="1944"/>
+        <w:gridCol w:w="1750"/>
+        <w:gridCol w:w="3838"/>
+        <w:gridCol w:w="1530"/>
       </w:tblGrid>
       <w:tr>
         <w:tc>
@@ -3836,8 +3887,17 @@
                 <w:rStyle w:val="Emphaseple"/>
                 <w:i w:val="0"/>
               </w:rPr>
-              <w:t>La Tour-de-Peilz</w:t>
-            </w:r>
+              <w:t>La Tour-de-</w:t>
+            </w:r>
+            <w:proofErr w:type="spellStart"/>
+            <w:r>
+              <w:rPr>
+                <w:rStyle w:val="Emphaseple"/>
+                <w:i w:val="0"/>
+              </w:rPr>
+              <w:t>Peilz</w:t>
+            </w:r>
+            <w:proofErr w:type="spellEnd"/>
           </w:p>
         </w:tc>
         <w:tc>
@@ -3936,10 +3996,57 @@
             <w:pPr>
               <w:rPr>
                 <w:rStyle w:val="Emphaseple"/>
-                <w:b/>
                 <w:i w:val="0"/>
               </w:rPr>
             </w:pPr>
+            <w:r>
+              <w:rPr>
+                <w:rStyle w:val="Emphaseple"/>
+                <w:i w:val="0"/>
+              </w:rPr>
+              <w:t>Chemin de Vigny 6</w:t>
+            </w:r>
+          </w:p>
+          <w:p>
+            <w:pPr>
+              <w:rPr>
+                <w:rStyle w:val="Emphaseple"/>
+                <w:i w:val="0"/>
+              </w:rPr>
+            </w:pPr>
+            <w:r>
+              <w:rPr>
+                <w:rStyle w:val="Emphaseple"/>
+                <w:i w:val="0"/>
+              </w:rPr>
+              <w:t>1443</w:t>
+            </w:r>
+          </w:p>
+          <w:p>
+            <w:pPr>
+              <w:rPr>
+                <w:rStyle w:val="Emphaseple"/>
+                <w:i w:val="0"/>
+              </w:rPr>
+            </w:pPr>
+            <w:proofErr w:type="spellStart"/>
+            <w:r>
+              <w:rPr>
+                <w:rStyle w:val="Emphaseple"/>
+                <w:i w:val="0"/>
+              </w:rPr>
+              <w:t>Champ</w:t>
+            </w:r>
+            <w:bookmarkStart w:id="32" w:name="_GoBack"/>
+            <w:bookmarkEnd w:id="32"/>
+            <w:r>
+              <w:rPr>
+                <w:rStyle w:val="Emphaseple"/>
+                <w:i w:val="0"/>
+              </w:rPr>
+              <w:t>vent</w:t>
+            </w:r>
+            <w:proofErr w:type="spellEnd"/>
           </w:p>
         </w:tc>
         <w:tc>
@@ -3950,10 +4057,16 @@
             <w:pPr>
               <w:rPr>
                 <w:rStyle w:val="Emphaseple"/>
-                <w:b/>
                 <w:i w:val="0"/>
               </w:rPr>
             </w:pPr>
+            <w:r>
+              <w:rPr>
+                <w:rStyle w:val="Emphaseple"/>
+                <w:i w:val="0"/>
+              </w:rPr>
+              <w:t>Benoit.pierrehumbert@cpnv.ch</w:t>
+            </w:r>
           </w:p>
         </w:tc>
         <w:tc>
@@ -3964,10 +4077,16 @@
             <w:pPr>
               <w:rPr>
                 <w:rStyle w:val="Emphaseple"/>
-                <w:b/>
                 <w:i w:val="0"/>
               </w:rPr>
             </w:pPr>
+            <w:r>
+              <w:rPr>
+                <w:rStyle w:val="Emphaseple"/>
+                <w:i w:val="0"/>
+              </w:rPr>
+              <w:t>079/898 39 35</w:t>
+            </w:r>
           </w:p>
         </w:tc>
       </w:tr>
@@ -4427,6 +4546,7 @@
           <w:szCs w:val="27"/>
           <w:bdr w:val="none" w:sz="0" w:space="0" w:color="auto" w:frame="1"/>
         </w:rPr>
+        <w:lastRenderedPageBreak/>
         <w:t>St</w:t>
       </w:r>
       <w:r>
@@ -4486,7 +4606,6 @@
           <w:szCs w:val="27"/>
           <w:bdr w:val="none" w:sz="0" w:space="0" w:color="auto" w:frame="1"/>
         </w:rPr>
-        <w:lastRenderedPageBreak/>
         <w:t>Le site sera Héberger sur Amazon Aurora</w:t>
       </w:r>
     </w:p>
@@ -6196,7 +6315,7 @@
 </file>
 
 <file path=customXml/itemProps1.xml><?xml version="1.0" encoding="utf-8"?>
-<ds:datastoreItem xmlns:ds="http://schemas.openxmlformats.org/officeDocument/2006/customXml" ds:itemID="{E7EA3657-3347-4626-A4DE-709F74464B17}">
+<ds:datastoreItem xmlns:ds="http://schemas.openxmlformats.org/officeDocument/2006/customXml" ds:itemID="{742D5CF6-A43A-41A5-BA14-F77A7874E3C9}">
   <ds:schemaRefs>
     <ds:schemaRef ds:uri="http://schemas.openxmlformats.org/officeDocument/2006/bibliography"/>
   </ds:schemaRefs>

</xml_diff>

<commit_message>
je fait quoi dans le cdc
</commit_message>
<xml_diff>
--- a/DOC/CdC/Cahier des charge.docx
+++ b/DOC/CdC/Cahier des charge.docx
@@ -2906,6 +2906,14 @@
           <w:i w:val="0"/>
         </w:rPr>
       </w:pPr>
+      <w:r>
+        <w:rPr>
+          <w:rStyle w:val="Emphaseple"/>
+          <w:b/>
+          <w:i w:val="0"/>
+        </w:rPr>
+        <w:t>B</w:t>
+      </w:r>
     </w:p>
     <w:p>
       <w:pPr>
@@ -2929,7 +2937,16 @@
       </w:r>
       <w:bookmarkEnd w:id="10"/>
     </w:p>
-    <w:p/>
+    <w:p>
+      <w:r>
+        <w:t>B</w:t>
+      </w:r>
+    </w:p>
+    <w:p>
+      <w:r>
+        <w:t>Qui accédé a quoi</w:t>
+      </w:r>
+    </w:p>
     <w:p>
       <w:pPr>
         <w:pStyle w:val="Titre3"/>
@@ -2954,6 +2971,14 @@
           <w:i w:val="0"/>
         </w:rPr>
       </w:pPr>
+      <w:r>
+        <w:rPr>
+          <w:rStyle w:val="Emphaseple"/>
+          <w:b/>
+          <w:i w:val="0"/>
+        </w:rPr>
+        <w:t>B</w:t>
+      </w:r>
     </w:p>
     <w:p>
       <w:pPr>
@@ -2985,6 +3010,14 @@
           <w:i w:val="0"/>
         </w:rPr>
       </w:pPr>
+      <w:r>
+        <w:rPr>
+          <w:rStyle w:val="Emphaseple"/>
+          <w:b/>
+          <w:i w:val="0"/>
+        </w:rPr>
+        <w:t>B</w:t>
+      </w:r>
     </w:p>
     <w:p>
       <w:pPr>
@@ -3040,6 +3073,32 @@
           <w:i w:val="0"/>
         </w:rPr>
       </w:pPr>
+      <w:r>
+        <w:rPr>
+          <w:rStyle w:val="Emphaseple"/>
+          <w:b/>
+          <w:i w:val="0"/>
+        </w:rPr>
+        <w:t xml:space="preserve">On a que </w:t>
+      </w:r>
+      <w:proofErr w:type="gramStart"/>
+      <w:r>
+        <w:rPr>
+          <w:rStyle w:val="Emphaseple"/>
+          <w:b/>
+          <w:i w:val="0"/>
+        </w:rPr>
+        <w:t>back( truc</w:t>
+      </w:r>
+      <w:proofErr w:type="gramEnd"/>
+      <w:r>
+        <w:rPr>
+          <w:rStyle w:val="Emphaseple"/>
+          <w:b/>
+          <w:i w:val="0"/>
+        </w:rPr>
+        <w:t xml:space="preserve"> violet)</w:t>
+      </w:r>
     </w:p>
     <w:p>
       <w:pPr>
@@ -3074,7 +3133,13 @@
       <w:bookmarkEnd w:id="15"/>
       <w:proofErr w:type="spellEnd"/>
     </w:p>
-    <w:p/>
+    <w:p>
+      <w:proofErr w:type="gramStart"/>
+      <w:r>
+        <w:t>pas</w:t>
+      </w:r>
+      <w:proofErr w:type="gramEnd"/>
+    </w:p>
     <w:p>
       <w:pPr>
         <w:pStyle w:val="Titre3"/>
@@ -3085,7 +3150,19 @@
       </w:r>
       <w:bookmarkEnd w:id="16"/>
     </w:p>
-    <w:p/>
+    <w:p>
+      <w:r>
+        <w:t xml:space="preserve">On peut y faire quoi (truc violet avec </w:t>
+      </w:r>
+      <w:proofErr w:type="spellStart"/>
+      <w:r>
+        <w:t>app</w:t>
+      </w:r>
+      <w:proofErr w:type="spellEnd"/>
+      <w:r>
+        <w:t>)</w:t>
+      </w:r>
+    </w:p>
     <w:p>
       <w:pPr>
         <w:rPr>
@@ -3229,6 +3306,7 @@
       </w:pPr>
       <w:bookmarkStart w:id="21" w:name="_Toc21336820"/>
       <w:r>
+        <w:lastRenderedPageBreak/>
         <w:t>Maquettes Graphiques</w:t>
       </w:r>
       <w:bookmarkEnd w:id="21"/>
@@ -3614,7 +3692,16 @@
                 <w:rStyle w:val="Emphaseple"/>
                 <w:i w:val="0"/>
               </w:rPr>
-              <w:t>Nom de domaine</w:t>
+              <w:t>Nom de dom</w:t>
+            </w:r>
+            <w:bookmarkStart w:id="31" w:name="_GoBack"/>
+            <w:bookmarkEnd w:id="31"/>
+            <w:r>
+              <w:rPr>
+                <w:rStyle w:val="Emphaseple"/>
+                <w:i w:val="0"/>
+              </w:rPr>
+              <w:t>aine</w:t>
             </w:r>
           </w:p>
         </w:tc>
@@ -3686,7 +3773,7 @@
           <w:color w:val="FFFFFF" w:themeColor="background1"/>
         </w:rPr>
       </w:pPr>
-      <w:bookmarkStart w:id="31" w:name="_Toc21336830"/>
+      <w:bookmarkStart w:id="32" w:name="_Toc21336830"/>
       <w:r>
         <w:rPr>
           <w:rStyle w:val="Emphaseple"/>
@@ -3694,9 +3781,10 @@
           <w:iCs w:val="0"/>
           <w:color w:val="FFFFFF" w:themeColor="background1"/>
         </w:rPr>
+        <w:lastRenderedPageBreak/>
         <w:t>Contacts</w:t>
       </w:r>
-      <w:bookmarkEnd w:id="31"/>
+      <w:bookmarkEnd w:id="32"/>
     </w:p>
     <w:p>
       <w:pPr>
@@ -4035,16 +4123,7 @@
                 <w:rStyle w:val="Emphaseple"/>
                 <w:i w:val="0"/>
               </w:rPr>
-              <w:t>Champ</w:t>
-            </w:r>
-            <w:bookmarkStart w:id="32" w:name="_GoBack"/>
-            <w:bookmarkEnd w:id="32"/>
-            <w:r>
-              <w:rPr>
-                <w:rStyle w:val="Emphaseple"/>
-                <w:i w:val="0"/>
-              </w:rPr>
-              <w:t>vent</w:t>
+              <w:t>Champvent</w:t>
             </w:r>
             <w:proofErr w:type="spellEnd"/>
           </w:p>
@@ -4498,6 +4577,7 @@
           <w:u w:val="single"/>
           <w:bdr w:val="none" w:sz="0" w:space="0" w:color="auto" w:frame="1"/>
         </w:rPr>
+        <w:lastRenderedPageBreak/>
         <w:t>Suivi du site :</w:t>
       </w:r>
     </w:p>
@@ -4546,7 +4626,6 @@
           <w:szCs w:val="27"/>
           <w:bdr w:val="none" w:sz="0" w:space="0" w:color="auto" w:frame="1"/>
         </w:rPr>
-        <w:lastRenderedPageBreak/>
         <w:t>St</w:t>
       </w:r>
       <w:r>
@@ -6315,7 +6394,7 @@
 </file>
 
 <file path=customXml/itemProps1.xml><?xml version="1.0" encoding="utf-8"?>
-<ds:datastoreItem xmlns:ds="http://schemas.openxmlformats.org/officeDocument/2006/customXml" ds:itemID="{742D5CF6-A43A-41A5-BA14-F77A7874E3C9}">
+<ds:datastoreItem xmlns:ds="http://schemas.openxmlformats.org/officeDocument/2006/customXml" ds:itemID="{930F40D4-9223-4669-BE54-304D0179645F}">
   <ds:schemaRefs>
     <ds:schemaRef ds:uri="http://schemas.openxmlformats.org/officeDocument/2006/bibliography"/>
   </ds:schemaRefs>

</xml_diff>

<commit_message>
fin cdc et pv
</commit_message>
<xml_diff>
--- a/DOC/CdC/Cahier des charge.docx
+++ b/DOC/CdC/Cahier des charge.docx
@@ -2410,12 +2410,14 @@
       <w:pPr>
         <w:rPr>
           <w:rStyle w:val="Emphaseple"/>
-          <w:i w:val="0"/>
-        </w:rPr>
-      </w:pPr>
-      <w:r>
-        <w:rPr>
-          <w:rStyle w:val="Emphaseple"/>
+          <w:b/>
+          <w:i w:val="0"/>
+        </w:rPr>
+      </w:pPr>
+      <w:r>
+        <w:rPr>
+          <w:rStyle w:val="Emphaseple"/>
+          <w:b/>
           <w:i w:val="0"/>
         </w:rPr>
         <w:t>D</w:t>
@@ -2423,6 +2425,7 @@
       <w:r>
         <w:rPr>
           <w:rStyle w:val="Emphaseple"/>
+          <w:b/>
           <w:i w:val="0"/>
         </w:rPr>
         <w:t>éveloppement d’une application ERP</w:t>
@@ -2479,19 +2482,11 @@
       <w:bookmarkStart w:id="11" w:name="_Toc23146624"/>
       <w:bookmarkStart w:id="12" w:name="_Toc23146666"/>
       <w:bookmarkEnd w:id="9"/>
-      <w:proofErr w:type="spellStart"/>
       <w:r>
         <w:rPr>
           <w:lang w:eastAsia="fr-CH"/>
         </w:rPr>
-        <w:t>StWatch</w:t>
-      </w:r>
-      <w:proofErr w:type="spellEnd"/>
-      <w:r>
-        <w:rPr>
-          <w:lang w:eastAsia="fr-CH"/>
-        </w:rPr>
-        <w:t xml:space="preserve"> est une petite entreprise (10 employer) d’horlogerie situé sur Ste-Croix. Elle n’a pas de site internet et elle n’est pas coté en bourse</w:t>
+        <w:t>StWatch est une petite entreprise (10 employer) d’horlogerie situé sur Ste-Croix. Elle n’a pas de site internet et elle n’est pas coté en bourse</w:t>
       </w:r>
     </w:p>
     <w:p>
@@ -2625,36 +2620,20 @@
         <w:rPr>
           <w:lang w:eastAsia="fr-CH"/>
         </w:rPr>
-        <w:t xml:space="preserve">Xavier Carrel : PDG de </w:t>
-      </w:r>
-      <w:proofErr w:type="spellStart"/>
+        <w:t>Xavier Carrel : PDG de StW</w:t>
+      </w:r>
       <w:r>
         <w:rPr>
           <w:lang w:eastAsia="fr-CH"/>
         </w:rPr>
-        <w:t>StW</w:t>
+        <w:t>atch</w:t>
       </w:r>
       <w:r>
         <w:rPr>
           <w:lang w:eastAsia="fr-CH"/>
         </w:rPr>
-        <w:t>atch</w:t>
-      </w:r>
-      <w:proofErr w:type="spellEnd"/>
-      <w:r>
-        <w:rPr>
-          <w:lang w:eastAsia="fr-CH"/>
-        </w:rPr>
-        <w:t xml:space="preserve">/Product </w:t>
-      </w:r>
-      <w:proofErr w:type="spellStart"/>
-      <w:r>
-        <w:rPr>
-          <w:lang w:eastAsia="fr-CH"/>
-        </w:rPr>
-        <w:t>Owner</w:t>
-      </w:r>
-      <w:proofErr w:type="spellEnd"/>
+        <w:t>/Product Owner</w:t>
+      </w:r>
     </w:p>
     <w:p>
       <w:r>
@@ -2736,16 +2715,8 @@
           <w:lang w:eastAsia="fr-CH"/>
         </w:rPr>
         <w:lastRenderedPageBreak/>
-        <w:t xml:space="preserve">Benoît </w:t>
-      </w:r>
-      <w:proofErr w:type="spellStart"/>
-      <w:r>
-        <w:rPr>
-          <w:lang w:eastAsia="fr-CH"/>
-        </w:rPr>
-        <w:t>Pierrehumbert</w:t>
-      </w:r>
-      <w:proofErr w:type="spellEnd"/>
+        <w:t>Benoît Pierrehumbert</w:t>
+      </w:r>
       <w:r>
         <w:rPr>
           <w:lang w:eastAsia="fr-CH"/>
@@ -4184,19 +4155,11 @@
       <w:bookmarkStart w:id="59" w:name="_Toc23146636"/>
       <w:bookmarkStart w:id="60" w:name="_Toc23146678"/>
       <w:bookmarkEnd w:id="57"/>
-      <w:proofErr w:type="spellStart"/>
       <w:r>
         <w:rPr>
           <w:lang w:eastAsia="fr-CH"/>
         </w:rPr>
-        <w:t>Front-office</w:t>
-      </w:r>
-      <w:proofErr w:type="spellEnd"/>
-      <w:r>
-        <w:rPr>
-          <w:lang w:eastAsia="fr-CH"/>
-        </w:rPr>
-        <w:t xml:space="preserve"> &amp; back-office</w:t>
+        <w:t>Front-office &amp; back-office</w:t>
       </w:r>
       <w:bookmarkEnd w:id="58"/>
       <w:bookmarkEnd w:id="59"/>
@@ -4327,27 +4290,18 @@
         <w:t>avec :</w:t>
       </w:r>
       <w:r>
-        <w:t xml:space="preserve"> Google Chrome, Mozilla Firefox, </w:t>
-      </w:r>
-      <w:proofErr w:type="spellStart"/>
-      <w:r>
-        <w:t>Opera</w:t>
-      </w:r>
-      <w:proofErr w:type="spellEnd"/>
-      <w:r>
-        <w:t xml:space="preserve"> &amp; </w:t>
-      </w:r>
-      <w:proofErr w:type="spellStart"/>
-      <w:r>
-        <w:t>Edge</w:t>
-      </w:r>
-      <w:proofErr w:type="spellEnd"/>
-      <w:r>
-        <w:t>.</w:t>
+        <w:t xml:space="preserve"> Google Chrome, Mozilla Firefox, Opera &amp; Edge.</w:t>
       </w:r>
       <w:bookmarkStart w:id="77" w:name="__RefHeading___Toc1616_1376921951"/>
       <w:bookmarkEnd w:id="77"/>
     </w:p>
+    <w:p/>
+    <w:p/>
+    <w:p/>
+    <w:p/>
+    <w:p/>
+    <w:p/>
+    <w:p/>
     <w:p/>
     <w:p>
       <w:pPr>
@@ -4375,7 +4329,6 @@
           <w:noProof/>
           <w:lang w:eastAsia="fr-CH"/>
         </w:rPr>
-        <w:lastRenderedPageBreak/>
         <w:drawing>
           <wp:inline distT="0" distB="0" distL="0" distR="0">
             <wp:extent cx="5760720" cy="2363470"/>
@@ -4612,23 +4565,7 @@
           <w:rStyle w:val="Emphaseple"/>
           <w:i w:val="0"/>
         </w:rPr>
-        <w:t xml:space="preserve">À noter que la page se présente de la même manière, quel que soit ce que l’on veut créer (Utilisateur, Facture, Client, Fournisseur, </w:t>
-      </w:r>
-      <w:proofErr w:type="spellStart"/>
-      <w:r>
-        <w:rPr>
-          <w:rStyle w:val="Emphaseple"/>
-          <w:i w:val="0"/>
-        </w:rPr>
-        <w:t>etc</w:t>
-      </w:r>
-      <w:proofErr w:type="spellEnd"/>
-      <w:r>
-        <w:rPr>
-          <w:rStyle w:val="Emphaseple"/>
-          <w:i w:val="0"/>
-        </w:rPr>
-        <w:t>).</w:t>
+        <w:t>À noter que la page se présente de la même manière, quel que soit ce que l’on veut créer (Utilisateur, Facture, Client, Fournisseur, etc).</w:t>
       </w:r>
     </w:p>
     <w:p>
@@ -5040,52 +4977,24 @@
           <w:i w:val="0"/>
           <w:iCs w:val="0"/>
         </w:rPr>
-        <w:t xml:space="preserve"> projet nous utiliserons </w:t>
-      </w:r>
-      <w:proofErr w:type="spellStart"/>
-      <w:r>
+        <w:t xml:space="preserve"> projet nous utiliserons IceScrum.</w:t>
+      </w:r>
+    </w:p>
+    <w:p>
+      <w:pPr>
         <w:rPr>
           <w:rStyle w:val="Emphaseple"/>
           <w:i w:val="0"/>
           <w:iCs w:val="0"/>
         </w:rPr>
-        <w:t>IceScrum</w:t>
-      </w:r>
-      <w:proofErr w:type="spellEnd"/>
+      </w:pPr>
       <w:r>
         <w:rPr>
           <w:rStyle w:val="Emphaseple"/>
           <w:i w:val="0"/>
           <w:iCs w:val="0"/>
         </w:rPr>
-        <w:t>.</w:t>
-      </w:r>
-    </w:p>
-    <w:p>
-      <w:pPr>
-        <w:rPr>
-          <w:rStyle w:val="Emphaseple"/>
-          <w:i w:val="0"/>
-          <w:iCs w:val="0"/>
-        </w:rPr>
-      </w:pPr>
-      <w:r>
-        <w:rPr>
-          <w:rStyle w:val="Emphaseple"/>
-          <w:i w:val="0"/>
-          <w:iCs w:val="0"/>
-        </w:rPr>
-        <w:t>La documentation du projet ainsi que les démos</w:t>
-      </w:r>
-      <w:bookmarkStart w:id="104" w:name="_GoBack"/>
-      <w:bookmarkEnd w:id="104"/>
-      <w:r>
-        <w:rPr>
-          <w:rStyle w:val="Emphaseple"/>
-          <w:i w:val="0"/>
-          <w:iCs w:val="0"/>
-        </w:rPr>
-        <w:t xml:space="preserve"> vous seront envoyer par mail</w:t>
+        <w:t>La documentation du projet ainsi que les démos vous seront envoyer par mail</w:t>
       </w:r>
     </w:p>
     <w:p>
@@ -5105,11 +5014,11 @@
           <w:color w:val="9966FF"/>
         </w:rPr>
       </w:pPr>
-      <w:bookmarkStart w:id="105" w:name="__RefHeading___Toc1630_1376921951"/>
-      <w:bookmarkStart w:id="106" w:name="_Toc21336827"/>
-      <w:bookmarkStart w:id="107" w:name="_Toc23146648"/>
-      <w:bookmarkStart w:id="108" w:name="_Toc23146690"/>
-      <w:bookmarkEnd w:id="105"/>
+      <w:bookmarkStart w:id="104" w:name="__RefHeading___Toc1630_1376921951"/>
+      <w:bookmarkStart w:id="105" w:name="_Toc21336827"/>
+      <w:bookmarkStart w:id="106" w:name="_Toc23146648"/>
+      <w:bookmarkStart w:id="107" w:name="_Toc23146690"/>
+      <w:bookmarkEnd w:id="104"/>
       <w:r>
         <w:rPr>
           <w:rStyle w:val="Emphaseple"/>
@@ -5119,9 +5028,9 @@
         </w:rPr>
         <w:t>planning</w:t>
       </w:r>
+      <w:bookmarkEnd w:id="105"/>
       <w:bookmarkEnd w:id="106"/>
       <w:bookmarkEnd w:id="107"/>
-      <w:bookmarkEnd w:id="108"/>
     </w:p>
     <w:p>
       <w:r>
@@ -5150,13 +5059,13 @@
           <w:color w:val="FFFFFF" w:themeColor="background1"/>
         </w:rPr>
       </w:pPr>
-      <w:bookmarkStart w:id="109" w:name="__RefHeading___Toc1632_1376921951"/>
-      <w:bookmarkStart w:id="110" w:name="__RefHeading___Toc1634_1376921951"/>
-      <w:bookmarkStart w:id="111" w:name="_Toc21336829"/>
-      <w:bookmarkStart w:id="112" w:name="_Toc23146650"/>
-      <w:bookmarkStart w:id="113" w:name="_Toc23146692"/>
+      <w:bookmarkStart w:id="108" w:name="__RefHeading___Toc1632_1376921951"/>
+      <w:bookmarkStart w:id="109" w:name="__RefHeading___Toc1634_1376921951"/>
+      <w:bookmarkStart w:id="110" w:name="_Toc21336829"/>
+      <w:bookmarkStart w:id="111" w:name="_Toc23146650"/>
+      <w:bookmarkStart w:id="112" w:name="_Toc23146692"/>
+      <w:bookmarkEnd w:id="108"/>
       <w:bookmarkEnd w:id="109"/>
-      <w:bookmarkEnd w:id="110"/>
       <w:r>
         <w:rPr>
           <w:rStyle w:val="Emphaseple"/>
@@ -5166,9 +5075,9 @@
         </w:rPr>
         <w:t>tarifs</w:t>
       </w:r>
+      <w:bookmarkEnd w:id="110"/>
       <w:bookmarkEnd w:id="111"/>
       <w:bookmarkEnd w:id="112"/>
-      <w:bookmarkEnd w:id="113"/>
     </w:p>
     <w:p>
       <w:pPr>
@@ -5356,14 +5265,23 @@
     </w:p>
     <w:p>
       <w:pPr>
+        <w:rPr>
+          <w:rStyle w:val="Emphaseple"/>
+          <w:b/>
+          <w:i w:val="0"/>
+        </w:rPr>
+      </w:pPr>
+    </w:p>
+    <w:p>
+      <w:pPr>
         <w:pStyle w:val="Titre1"/>
         <w:spacing w:before="280" w:after="280"/>
       </w:pPr>
-      <w:bookmarkStart w:id="114" w:name="__RefHeading___Toc1636_1376921951"/>
-      <w:bookmarkStart w:id="115" w:name="_Toc21336830"/>
-      <w:bookmarkStart w:id="116" w:name="_Toc23146651"/>
-      <w:bookmarkStart w:id="117" w:name="_Toc23146693"/>
-      <w:bookmarkEnd w:id="114"/>
+      <w:bookmarkStart w:id="113" w:name="__RefHeading___Toc1636_1376921951"/>
+      <w:bookmarkStart w:id="114" w:name="_Toc21336830"/>
+      <w:bookmarkStart w:id="115" w:name="_Toc23146651"/>
+      <w:bookmarkStart w:id="116" w:name="_Toc23146693"/>
+      <w:bookmarkEnd w:id="113"/>
       <w:r>
         <w:rPr>
           <w:rStyle w:val="Emphaseple"/>
@@ -5373,9 +5291,9 @@
         </w:rPr>
         <w:t>Contacts</w:t>
       </w:r>
+      <w:bookmarkEnd w:id="114"/>
       <w:bookmarkEnd w:id="115"/>
       <w:bookmarkEnd w:id="116"/>
-      <w:bookmarkEnd w:id="117"/>
     </w:p>
     <w:p>
       <w:pPr>
@@ -5595,17 +5513,8 @@
                 <w:rStyle w:val="Emphaseple"/>
                 <w:i w:val="0"/>
               </w:rPr>
-              <w:t>La Tour-de-</w:t>
-            </w:r>
-            <w:proofErr w:type="spellStart"/>
-            <w:r>
-              <w:rPr>
-                <w:rStyle w:val="Emphaseple"/>
-                <w:i w:val="0"/>
-              </w:rPr>
-              <w:t>Peilz</w:t>
-            </w:r>
-            <w:proofErr w:type="spellEnd"/>
+              <w:t>La Tour-de-Peilz</w:t>
+            </w:r>
           </w:p>
         </w:tc>
         <w:tc>
@@ -5679,19 +5588,8 @@
                 <w:i w:val="0"/>
                 <w:color w:val="FFFFFF" w:themeColor="background1"/>
               </w:rPr>
-              <w:t xml:space="preserve">Benoît </w:t>
-            </w:r>
-            <w:proofErr w:type="spellStart"/>
-            <w:r>
-              <w:rPr>
-                <w:rStyle w:val="Emphaseple"/>
-                <w:b/>
-                <w:i w:val="0"/>
-                <w:color w:val="FFFFFF" w:themeColor="background1"/>
-              </w:rPr>
-              <w:t>Pierrehumbert</w:t>
-            </w:r>
-            <w:proofErr w:type="spellEnd"/>
+              <w:t>Benoît Pierrehumbert</w:t>
+            </w:r>
           </w:p>
         </w:tc>
         <w:tc>
@@ -5739,7 +5637,6 @@
                 <w:i w:val="0"/>
               </w:rPr>
             </w:pPr>
-            <w:proofErr w:type="spellStart"/>
             <w:r>
               <w:rPr>
                 <w:rStyle w:val="Emphaseple"/>
@@ -5747,7 +5644,6 @@
               </w:rPr>
               <w:t>Champvent</w:t>
             </w:r>
-            <w:proofErr w:type="spellEnd"/>
           </w:p>
         </w:tc>
         <w:tc>
@@ -5810,8 +5706,6 @@
     <w:p>
       <w:pPr>
         <w:spacing w:after="46"/>
-      </w:pPr>
-      <w:r>
         <w:rPr>
           <w:rStyle w:val="lev"/>
           <w:rFonts w:cstheme="minorHAnsi"/>
@@ -5819,9 +5713,11 @@
           <w:color w:val="4C5357"/>
           <w:szCs w:val="27"/>
         </w:rPr>
-        <w:t>Signature</w:t>
-      </w:r>
-      <w:r>
+      </w:pPr>
+    </w:p>
+    <w:p>
+      <w:pPr>
+        <w:spacing w:after="46"/>
         <w:rPr>
           <w:rStyle w:val="lev"/>
           <w:rFonts w:cstheme="minorHAnsi"/>
@@ -5829,9 +5725,11 @@
           <w:color w:val="4C5357"/>
           <w:szCs w:val="27"/>
         </w:rPr>
-        <w:tab/>
-      </w:r>
-      <w:r>
+      </w:pPr>
+    </w:p>
+    <w:p>
+      <w:pPr>
+        <w:spacing w:after="46"/>
         <w:rPr>
           <w:rStyle w:val="lev"/>
           <w:rFonts w:cstheme="minorHAnsi"/>
@@ -5839,9 +5737,11 @@
           <w:color w:val="4C5357"/>
           <w:szCs w:val="27"/>
         </w:rPr>
-        <w:tab/>
-      </w:r>
-      <w:r>
+      </w:pPr>
+    </w:p>
+    <w:p>
+      <w:pPr>
+        <w:spacing w:after="46"/>
         <w:rPr>
           <w:rStyle w:val="lev"/>
           <w:rFonts w:cstheme="minorHAnsi"/>
@@ -5849,8 +5749,12 @@
           <w:color w:val="4C5357"/>
           <w:szCs w:val="27"/>
         </w:rPr>
-        <w:tab/>
-      </w:r>
+      </w:pPr>
+    </w:p>
+    <w:p>
+      <w:pPr>
+        <w:spacing w:after="46"/>
+      </w:pPr>
       <w:r>
         <w:rPr>
           <w:rStyle w:val="lev"/>
@@ -5859,7 +5763,8 @@
           <w:color w:val="4C5357"/>
           <w:szCs w:val="27"/>
         </w:rPr>
-        <w:tab/>
+        <w:lastRenderedPageBreak/>
+        <w:t>Signature</w:t>
       </w:r>
       <w:r>
         <w:rPr>
@@ -5869,8 +5774,10 @@
           <w:color w:val="4C5357"/>
           <w:szCs w:val="27"/>
         </w:rPr>
-        <w:tab/>
-      </w:r>
+        <w:t> :</w:t>
+      </w:r>
+      <w:bookmarkStart w:id="117" w:name="_GoBack"/>
+      <w:bookmarkEnd w:id="117"/>
       <w:r>
         <w:rPr>
           <w:rStyle w:val="lev"/>
@@ -5881,11 +5788,6 @@
         </w:rPr>
         <w:tab/>
       </w:r>
-    </w:p>
-    <w:p>
-      <w:pPr>
-        <w:spacing w:after="46"/>
-      </w:pPr>
       <w:r>
         <w:rPr>
           <w:rStyle w:val="lev"/>
@@ -5894,9 +5796,8 @@
           <w:color w:val="4C5357"/>
           <w:szCs w:val="27"/>
         </w:rPr>
-        <w:t xml:space="preserve">Benoît </w:t>
-      </w:r>
-      <w:proofErr w:type="spellStart"/>
+        <w:tab/>
+      </w:r>
       <w:r>
         <w:rPr>
           <w:rStyle w:val="lev"/>
@@ -5905,9 +5806,8 @@
           <w:color w:val="4C5357"/>
           <w:szCs w:val="27"/>
         </w:rPr>
-        <w:t>Pierrehumbert</w:t>
-      </w:r>
-      <w:proofErr w:type="spellEnd"/>
+        <w:tab/>
+      </w:r>
       <w:r>
         <w:rPr>
           <w:rStyle w:val="lev"/>
@@ -5916,7 +5816,42 @@
           <w:color w:val="4C5357"/>
           <w:szCs w:val="27"/>
         </w:rPr>
-        <w:t> :</w:t>
+        <w:tab/>
+      </w:r>
+      <w:r>
+        <w:rPr>
+          <w:rStyle w:val="lev"/>
+          <w:rFonts w:cstheme="minorHAnsi"/>
+          <w:b w:val="0"/>
+          <w:color w:val="4C5357"/>
+          <w:szCs w:val="27"/>
+        </w:rPr>
+        <w:tab/>
+      </w:r>
+      <w:r>
+        <w:rPr>
+          <w:rStyle w:val="lev"/>
+          <w:rFonts w:cstheme="minorHAnsi"/>
+          <w:b w:val="0"/>
+          <w:color w:val="4C5357"/>
+          <w:szCs w:val="27"/>
+        </w:rPr>
+        <w:tab/>
+      </w:r>
+    </w:p>
+    <w:p>
+      <w:pPr>
+        <w:spacing w:after="46"/>
+      </w:pPr>
+      <w:r>
+        <w:rPr>
+          <w:rStyle w:val="lev"/>
+          <w:rFonts w:cstheme="minorHAnsi"/>
+          <w:b w:val="0"/>
+          <w:color w:val="4C5357"/>
+          <w:szCs w:val="27"/>
+        </w:rPr>
+        <w:t>Benoît Pierrehumbert :</w:t>
       </w:r>
       <w:r>
         <w:rPr>
@@ -6066,6 +6001,12 @@
       <w:footerReference w:type="default" r:id="rId16"/>
       <w:pgSz w:w="11906" w:h="16838"/>
       <w:pgMar w:top="1417" w:right="1417" w:bottom="1417" w:left="1417" w:header="708" w:footer="0" w:gutter="0"/>
+      <w:pgBorders w:display="firstPage" w:offsetFrom="page">
+        <w:top w:val="single" w:sz="12" w:space="24" w:color="7030A0"/>
+        <w:left w:val="single" w:sz="12" w:space="24" w:color="7030A0"/>
+        <w:bottom w:val="single" w:sz="12" w:space="24" w:color="7030A0"/>
+        <w:right w:val="single" w:sz="12" w:space="24" w:color="7030A0"/>
+      </w:pgBorders>
       <w:cols w:space="720"/>
       <w:formProt w:val="0"/>
       <w:docGrid w:linePitch="360"/>
@@ -6114,13 +6055,8 @@
       <w:pStyle w:val="Pieddepage"/>
     </w:pPr>
     <w:r>
-      <w:t xml:space="preserve">Benoît </w:t>
+      <w:t>Benoît Pierrehumbert</w:t>
     </w:r>
-    <w:proofErr w:type="spellStart"/>
-    <w:r>
-      <w:t>Pierrehumbert</w:t>
-    </w:r>
-    <w:proofErr w:type="spellEnd"/>
     <w:r>
       <w:tab/>
     </w:r>
@@ -8158,7 +8094,7 @@
 </file>
 
 <file path=customXml/itemProps1.xml><?xml version="1.0" encoding="utf-8"?>
-<ds:datastoreItem xmlns:ds="http://schemas.openxmlformats.org/officeDocument/2006/customXml" ds:itemID="{12C52457-60FB-4932-8718-239B4F672DD8}">
+<ds:datastoreItem xmlns:ds="http://schemas.openxmlformats.org/officeDocument/2006/customXml" ds:itemID="{6F301E92-BF36-4780-8384-A209CC91DBC9}">
   <ds:schemaRefs>
     <ds:schemaRef ds:uri="http://schemas.openxmlformats.org/officeDocument/2006/bibliography"/>
   </ds:schemaRefs>

</xml_diff>